<commit_message>
Small tweak for counts.
</commit_message>
<xml_diff>
--- a/docs/EMUFI-Simple-Inventory-v1_1.docx
+++ b/docs/EMUFI-Simple-Inventory-v1_1.docx
@@ -27431,7 +27431,7 @@
         <w:rPr>
           <w:b/>
           <w:bCs/>
-          <w:color w:val="FFFFFF" w:themeColor="background1"/>
+          <w:color w:val="000000" w:themeColor="text1"/>
           <w:sz w:val="28"/>
           <w:szCs w:val="28"/>
         </w:rPr>
@@ -27440,7 +27440,7 @@
         <w:rPr>
           <w:b/>
           <w:bCs/>
-          <w:color w:val="FFFFFF" w:themeColor="background1"/>
+          <w:color w:val="000000" w:themeColor="text1"/>
           <w:sz w:val="28"/>
           <w:szCs w:val="28"/>
         </w:rPr>

</xml_diff>